<commit_message>
Little bit of the Molly Marks
</commit_message>
<xml_diff>
--- a/Molly Marks Information/Senior Design Project Abstract Form Spring 2020.docx
+++ b/Molly Marks Information/Senior Design Project Abstract Form Spring 2020.docx
@@ -1,6 +1,6 @@
 
 <file path=word/document.xml><?xml version="1.0" encoding="utf-8"?>
-<w:document xmlns:wpc="http://schemas.microsoft.com/office/word/2010/wordprocessingCanvas" xmlns:mc="http://schemas.openxmlformats.org/markup-compatibility/2006" xmlns:o="urn:schemas-microsoft-com:office:office" xmlns:r="http://schemas.openxmlformats.org/officeDocument/2006/relationships" xmlns:m="http://schemas.openxmlformats.org/officeDocument/2006/math" xmlns:v="urn:schemas-microsoft-com:vml" xmlns:wp14="http://schemas.microsoft.com/office/word/2010/wordprocessingDrawing" xmlns:wp="http://schemas.openxmlformats.org/drawingml/2006/wordprocessingDrawing" xmlns:w10="urn:schemas-microsoft-com:office:word" xmlns:w="http://schemas.openxmlformats.org/wordprocessingml/2006/main" xmlns:w14="http://schemas.microsoft.com/office/word/2010/wordml" xmlns:w15="http://schemas.microsoft.com/office/word/2012/wordml" xmlns:wpg="http://schemas.microsoft.com/office/word/2010/wordprocessingGroup" xmlns:wpi="http://schemas.microsoft.com/office/word/2010/wordprocessingInk" xmlns:wne="http://schemas.microsoft.com/office/word/2006/wordml" xmlns:wps="http://schemas.microsoft.com/office/word/2010/wordprocessingShape" mc:Ignorable="w14 w15 wp14">
+<w:document xmlns:wpc="http://schemas.microsoft.com/office/word/2010/wordprocessingCanvas" xmlns:cx="http://schemas.microsoft.com/office/drawing/2014/chartex" xmlns:cx1="http://schemas.microsoft.com/office/drawing/2015/9/8/chartex" xmlns:cx2="http://schemas.microsoft.com/office/drawing/2015/10/21/chartex" xmlns:cx3="http://schemas.microsoft.com/office/drawing/2016/5/9/chartex" xmlns:cx4="http://schemas.microsoft.com/office/drawing/2016/5/10/chartex" xmlns:cx5="http://schemas.microsoft.com/office/drawing/2016/5/11/chartex" xmlns:cx6="http://schemas.microsoft.com/office/drawing/2016/5/12/chartex" xmlns:cx7="http://schemas.microsoft.com/office/drawing/2016/5/13/chartex" xmlns:cx8="http://schemas.microsoft.com/office/drawing/2016/5/14/chartex" xmlns:mc="http://schemas.openxmlformats.org/markup-compatibility/2006" xmlns:aink="http://schemas.microsoft.com/office/drawing/2016/ink" xmlns:am3d="http://schemas.microsoft.com/office/drawing/2017/model3d" xmlns:o="urn:schemas-microsoft-com:office:office" xmlns:r="http://schemas.openxmlformats.org/officeDocument/2006/relationships" xmlns:m="http://schemas.openxmlformats.org/officeDocument/2006/math" xmlns:v="urn:schemas-microsoft-com:vml" xmlns:wp14="http://schemas.microsoft.com/office/word/2010/wordprocessingDrawing" xmlns:wp="http://schemas.openxmlformats.org/drawingml/2006/wordprocessingDrawing" xmlns:w10="urn:schemas-microsoft-com:office:word" xmlns:w="http://schemas.openxmlformats.org/wordprocessingml/2006/main" xmlns:w14="http://schemas.microsoft.com/office/word/2010/wordml" xmlns:w15="http://schemas.microsoft.com/office/word/2012/wordml" xmlns:w16cid="http://schemas.microsoft.com/office/word/2016/wordml/cid" xmlns:w16se="http://schemas.microsoft.com/office/word/2015/wordml/symex" xmlns:wpg="http://schemas.microsoft.com/office/word/2010/wordprocessingGroup" xmlns:wpi="http://schemas.microsoft.com/office/word/2010/wordprocessingInk" xmlns:wne="http://schemas.microsoft.com/office/word/2006/wordml" xmlns:wps="http://schemas.microsoft.com/office/word/2010/wordprocessingShape" mc:Ignorable="w14 w15 w16se w16cid wp14">
   <w:body>
     <w:p>
       <w:pPr>
@@ -104,6 +104,12 @@
       <w:r>
         <w:rPr>
           <w:b/>
+        </w:rPr>
+        <w:t xml:space="preserve">Keyless Entry Using Facial Recognition </w:t>
+      </w:r>
+      <w:r>
+        <w:rPr>
+          <w:b/>
           <w:u w:val="single"/>
         </w:rPr>
         <w:tab/>
@@ -135,6 +141,12 @@
       <w:r>
         <w:rPr>
           <w:b/>
+        </w:rPr>
+        <w:t>Electrical and Computer Engineering</w:t>
+      </w:r>
+      <w:r>
+        <w:rPr>
+          <w:b/>
           <w:u w:val="single"/>
         </w:rPr>
         <w:tab/>
@@ -167,6 +179,12 @@
       <w:r>
         <w:rPr>
           <w:b/>
+        </w:rPr>
+        <w:t>Bryan Takemoto/Adrian Ruiz</w:t>
+      </w:r>
+      <w:r>
+        <w:rPr>
+          <w:b/>
           <w:u w:val="single"/>
         </w:rPr>
         <w:tab/>
@@ -217,6 +235,12 @@
       <w:r>
         <w:rPr>
           <w:b/>
+        </w:rPr>
+        <w:t>Dr. Greg</w:t>
+      </w:r>
+      <w:r>
+        <w:rPr>
+          <w:b/>
           <w:u w:val="single"/>
         </w:rPr>
         <w:tab/>
@@ -243,6 +267,12 @@
       <w:r>
         <w:rPr>
           <w:b/>
+        </w:rPr>
+        <w:t>Dr. Morris</w:t>
+      </w:r>
+      <w:r>
+        <w:rPr>
+          <w:b/>
           <w:u w:val="single"/>
         </w:rPr>
         <w:tab/>
@@ -328,65 +358,58 @@
           <w:rFonts w:ascii="Arial" w:hAnsi="Arial" w:cs="Arial"/>
           <w:b/>
         </w:rPr>
-        <w:t>Competition Space</w:t>
+        <w:t>Competition Space (electricity, internet, extra space, extra table</w:t>
+      </w:r>
+      <w:r>
+        <w:rPr>
+          <w:rFonts w:ascii="Arial" w:hAnsi="Arial" w:cs="Arial"/>
+          <w:b/>
+        </w:rPr>
+        <w:t>, extra easel,</w:t>
+      </w:r>
+      <w:r>
+        <w:rPr>
+          <w:rFonts w:ascii="Arial" w:hAnsi="Arial" w:cs="Arial"/>
+          <w:b/>
+        </w:rPr>
+        <w:t xml:space="preserve"> </w:t>
+      </w:r>
+      <w:r>
+        <w:rPr>
+          <w:rFonts w:ascii="Arial" w:hAnsi="Arial" w:cs="Arial"/>
+          <w:b/>
+        </w:rPr>
+        <w:t xml:space="preserve">and/or </w:t>
+      </w:r>
+      <w:r>
+        <w:rPr>
+          <w:rFonts w:ascii="Arial" w:hAnsi="Arial" w:cs="Arial"/>
+          <w:b/>
+        </w:rPr>
+        <w:t>outdoor</w:t>
+      </w:r>
+      <w:r>
+        <w:rPr>
+          <w:rFonts w:ascii="Arial" w:hAnsi="Arial" w:cs="Arial"/>
+          <w:b/>
+        </w:rPr>
+        <w:t>s</w:t>
+      </w:r>
+      <w:r>
+        <w:rPr>
+          <w:rFonts w:ascii="Arial" w:hAnsi="Arial" w:cs="Arial"/>
+          <w:b/>
+        </w:rPr>
+        <w:t>):</w:t>
+      </w:r>
+      <w:r>
+        <w:rPr>
+          <w:b/>
+        </w:rPr>
+        <w:t xml:space="preserve"> </w:t>
       </w:r>
       <w:bookmarkStart w:id="0" w:name="_GoBack"/>
       <w:bookmarkEnd w:id="0"/>
-      <w:r>
-        <w:rPr>
-          <w:rFonts w:ascii="Arial" w:hAnsi="Arial" w:cs="Arial"/>
-          <w:b/>
-        </w:rPr>
-        <w:t xml:space="preserve"> (electricity, internet, extra space, extra table</w:t>
-      </w:r>
-      <w:r>
-        <w:rPr>
-          <w:rFonts w:ascii="Arial" w:hAnsi="Arial" w:cs="Arial"/>
-          <w:b/>
-        </w:rPr>
-        <w:t>, extra easel,</w:t>
-      </w:r>
-      <w:r>
-        <w:rPr>
-          <w:rFonts w:ascii="Arial" w:hAnsi="Arial" w:cs="Arial"/>
-          <w:b/>
-        </w:rPr>
-        <w:t xml:space="preserve"> </w:t>
-      </w:r>
-      <w:r>
-        <w:rPr>
-          <w:rFonts w:ascii="Arial" w:hAnsi="Arial" w:cs="Arial"/>
-          <w:b/>
-        </w:rPr>
-        <w:t xml:space="preserve">and/or </w:t>
-      </w:r>
-      <w:r>
-        <w:rPr>
-          <w:rFonts w:ascii="Arial" w:hAnsi="Arial" w:cs="Arial"/>
-          <w:b/>
-        </w:rPr>
-        <w:t>outdoor</w:t>
-      </w:r>
-      <w:r>
-        <w:rPr>
-          <w:rFonts w:ascii="Arial" w:hAnsi="Arial" w:cs="Arial"/>
-          <w:b/>
-        </w:rPr>
-        <w:t>s</w:t>
-      </w:r>
-      <w:r>
-        <w:rPr>
-          <w:rFonts w:ascii="Arial" w:hAnsi="Arial" w:cs="Arial"/>
-          <w:b/>
-        </w:rPr>
-        <w:t>):</w:t>
-      </w:r>
-      <w:r>
-        <w:rPr>
-          <w:b/>
-        </w:rPr>
-        <w:t xml:space="preserve"> </w:t>
-      </w:r>
       <w:r>
         <w:rPr>
           <w:b/>
@@ -963,7 +986,7 @@
 </file>
 
 <file path=word/styles.xml><?xml version="1.0" encoding="utf-8"?>
-<w:styles xmlns:mc="http://schemas.openxmlformats.org/markup-compatibility/2006" xmlns:r="http://schemas.openxmlformats.org/officeDocument/2006/relationships" xmlns:w="http://schemas.openxmlformats.org/wordprocessingml/2006/main" xmlns:w14="http://schemas.microsoft.com/office/word/2010/wordml" xmlns:w15="http://schemas.microsoft.com/office/word/2012/wordml" mc:Ignorable="w14 w15">
+<w:styles xmlns:mc="http://schemas.openxmlformats.org/markup-compatibility/2006" xmlns:r="http://schemas.openxmlformats.org/officeDocument/2006/relationships" xmlns:w="http://schemas.openxmlformats.org/wordprocessingml/2006/main" xmlns:w14="http://schemas.microsoft.com/office/word/2010/wordml" xmlns:w15="http://schemas.microsoft.com/office/word/2012/wordml" xmlns:w16cid="http://schemas.microsoft.com/office/word/2016/wordml/cid" xmlns:w16se="http://schemas.microsoft.com/office/word/2015/wordml/symex" mc:Ignorable="w14 w15 w16se w16cid">
   <w:docDefaults>
     <w:rPrDefault>
       <w:rPr>
@@ -973,7 +996,7 @@
     </w:rPrDefault>
     <w:pPrDefault/>
   </w:docDefaults>
-  <w:latentStyles w:defLockedState="0" w:defUIPriority="99" w:defSemiHidden="0" w:defUnhideWhenUsed="0" w:defQFormat="0" w:count="371">
+  <w:latentStyles w:defLockedState="0" w:defUIPriority="99" w:defSemiHidden="0" w:defUnhideWhenUsed="0" w:defQFormat="0" w:count="376">
     <w:lsdException w:name="Normal" w:uiPriority="0" w:qFormat="1"/>
     <w:lsdException w:name="heading 1" w:uiPriority="9" w:qFormat="1"/>
     <w:lsdException w:name="heading 2" w:semiHidden="1" w:uiPriority="9" w:unhideWhenUsed="1" w:qFormat="1"/>
@@ -1079,7 +1102,6 @@
     <w:lsdException w:name="HTML Sample" w:semiHidden="1" w:unhideWhenUsed="1"/>
     <w:lsdException w:name="HTML Typewriter" w:semiHidden="1" w:unhideWhenUsed="1"/>
     <w:lsdException w:name="HTML Variable" w:semiHidden="1" w:unhideWhenUsed="1"/>
-    <w:lsdException w:name="Normal Table" w:semiHidden="1" w:unhideWhenUsed="1"/>
     <w:lsdException w:name="annotation subject" w:semiHidden="1" w:unhideWhenUsed="1"/>
     <w:lsdException w:name="No List" w:semiHidden="1" w:unhideWhenUsed="1"/>
     <w:lsdException w:name="Outline List 1" w:semiHidden="1" w:unhideWhenUsed="1"/>
@@ -1122,11 +1144,8 @@
     <w:lsdException w:name="Table Contemporary" w:semiHidden="1" w:unhideWhenUsed="1"/>
     <w:lsdException w:name="Table Elegant" w:semiHidden="1" w:unhideWhenUsed="1"/>
     <w:lsdException w:name="Table Professional" w:semiHidden="1" w:unhideWhenUsed="1"/>
-    <w:lsdException w:name="Table Subtle 1" w:semiHidden="1" w:unhideWhenUsed="1"/>
     <w:lsdException w:name="Table Subtle 2" w:semiHidden="1" w:unhideWhenUsed="1"/>
     <w:lsdException w:name="Table Web 1" w:semiHidden="1" w:unhideWhenUsed="1"/>
-    <w:lsdException w:name="Table Web 2" w:semiHidden="1" w:unhideWhenUsed="1"/>
-    <w:lsdException w:name="Table Web 3" w:semiHidden="1" w:unhideWhenUsed="1"/>
     <w:lsdException w:name="Balloon Text" w:semiHidden="1" w:unhideWhenUsed="1"/>
     <w:lsdException w:name="Table Grid" w:uiPriority="59"/>
     <w:lsdException w:name="Table Theme" w:semiHidden="1" w:unhideWhenUsed="1"/>
@@ -1345,6 +1364,11 @@
     <w:lsdException w:name="List Table 5 Dark Accent 6" w:uiPriority="50"/>
     <w:lsdException w:name="List Table 6 Colorful Accent 6" w:uiPriority="51"/>
     <w:lsdException w:name="List Table 7 Colorful Accent 6" w:uiPriority="52"/>
+    <w:lsdException w:name="Mention" w:semiHidden="1" w:unhideWhenUsed="1"/>
+    <w:lsdException w:name="Smart Hyperlink" w:semiHidden="1" w:unhideWhenUsed="1"/>
+    <w:lsdException w:name="Hashtag" w:semiHidden="1" w:unhideWhenUsed="1"/>
+    <w:lsdException w:name="Unresolved Mention" w:semiHidden="1" w:unhideWhenUsed="1"/>
+    <w:lsdException w:name="Smart Link" w:semiHidden="1" w:unhideWhenUsed="1"/>
   </w:latentStyles>
   <w:style w:type="paragraph" w:default="1" w:styleId="Normal">
     <w:name w:val="Normal"/>
@@ -1675,7 +1699,7 @@
 </file>
 
 <file path=customXml/itemProps1.xml><?xml version="1.0" encoding="utf-8"?>
-<ds:datastoreItem xmlns:ds="http://schemas.openxmlformats.org/officeDocument/2006/customXml" ds:itemID="{65CBB0F7-2A7F-40C5-9EB5-C29885CC3DBC}">
+<ds:datastoreItem xmlns:ds="http://schemas.openxmlformats.org/officeDocument/2006/customXml" ds:itemID="{C6FB90AF-4A66-4FEC-A1A9-AF09D4C24312}">
   <ds:schemaRefs>
     <ds:schemaRef ds:uri="http://schemas.openxmlformats.org/officeDocument/2006/bibliography"/>
   </ds:schemaRefs>

</xml_diff>

<commit_message>
Finished Molly Marks Abstract, Up for Edit
</commit_message>
<xml_diff>
--- a/Molly Marks Information/Senior Design Project Abstract Form Spring 2020.docx
+++ b/Molly Marks Information/Senior Design Project Abstract Form Spring 2020.docx
@@ -110,6 +110,12 @@
       <w:r>
         <w:rPr>
           <w:b/>
+        </w:rPr>
+        <w:t>(KEFR)</w:t>
+      </w:r>
+      <w:r>
+        <w:rPr>
+          <w:b/>
           <w:u w:val="single"/>
         </w:rPr>
         <w:tab/>
@@ -407,6 +413,419 @@
           <w:b/>
         </w:rPr>
         <w:t xml:space="preserve"> </w:t>
+      </w:r>
+      <w:r>
+        <w:rPr>
+          <w:b/>
+        </w:rPr>
+        <w:t>electricity</w:t>
+      </w:r>
+      <w:r>
+        <w:rPr>
+          <w:b/>
+          <w:u w:val="single"/>
+        </w:rPr>
+        <w:tab/>
+      </w:r>
+    </w:p>
+    <w:p>
+      <w:pPr>
+        <w:tabs>
+          <w:tab w:val="right" w:pos="10080"/>
+        </w:tabs>
+        <w:spacing w:after="120"/>
+        <w:rPr>
+          <w:b/>
+          <w:u w:val="single"/>
+        </w:rPr>
+      </w:pPr>
+      <w:r>
+        <w:rPr>
+          <w:b/>
+          <w:u w:val="single"/>
+        </w:rPr>
+        <w:tab/>
+      </w:r>
+    </w:p>
+    <w:p>
+      <w:pPr>
+        <w:tabs>
+          <w:tab w:val="right" w:pos="10080"/>
+        </w:tabs>
+        <w:spacing w:after="120"/>
+        <w:rPr>
+          <w:b/>
+          <w:shd w:val="pct15" w:color="auto" w:fill="auto"/>
+        </w:rPr>
+      </w:pPr>
+      <w:r>
+        <w:rPr>
+          <w:rFonts w:ascii="Arial" w:hAnsi="Arial" w:cs="Arial"/>
+          <w:b/>
+        </w:rPr>
+        <w:t>Problem your Project seeks to solve</w:t>
+      </w:r>
+      <w:r>
+        <w:rPr>
+          <w:rFonts w:ascii="Arial" w:hAnsi="Arial" w:cs="Arial"/>
+          <w:b/>
+        </w:rPr>
+        <w:t>? (4 sentences max):</w:t>
+      </w:r>
+      <w:r>
+        <w:rPr>
+          <w:rFonts w:ascii="Arial" w:hAnsi="Arial" w:cs="Arial"/>
+          <w:b/>
+        </w:rPr>
+        <w:t xml:space="preserve"> </w:t>
+      </w:r>
+    </w:p>
+    <w:p>
+      <w:pPr>
+        <w:tabs>
+          <w:tab w:val="right" w:pos="10080"/>
+        </w:tabs>
+        <w:spacing w:after="120"/>
+        <w:rPr>
+          <w:b/>
+          <w:u w:val="single"/>
+        </w:rPr>
+      </w:pPr>
+      <w:r>
+        <w:rPr>
+          <w:b/>
+          <w:u w:val="single"/>
+        </w:rPr>
+        <w:t>Our project aims to increase the security of a user’s home by only allowed users unlock the</w:t>
+      </w:r>
+      <w:r>
+        <w:rPr>
+          <w:b/>
+          <w:u w:val="single"/>
+        </w:rPr>
+        <w:t xml:space="preserve"> front</w:t>
+      </w:r>
+      <w:r>
+        <w:rPr>
+          <w:b/>
+          <w:u w:val="single"/>
+        </w:rPr>
+        <w:t xml:space="preserve"> door. If the door is broken down, KEFR will notify the user.</w:t>
+      </w:r>
+      <w:r>
+        <w:rPr>
+          <w:b/>
+          <w:u w:val="single"/>
+        </w:rPr>
+        <w:t xml:space="preserve"> We wish to implement our project with courier services like Amazon to allow the courier to drop the package inside the user’s house. </w:t>
+      </w:r>
+      <w:r>
+        <w:rPr>
+          <w:b/>
+          <w:u w:val="single"/>
+        </w:rPr>
+        <w:tab/>
+      </w:r>
+      <w:r>
+        <w:rPr>
+          <w:b/>
+          <w:u w:val="single"/>
+        </w:rPr>
+        <w:tab/>
+      </w:r>
+    </w:p>
+    <w:p>
+      <w:pPr>
+        <w:tabs>
+          <w:tab w:val="right" w:pos="10080"/>
+        </w:tabs>
+        <w:spacing w:after="120"/>
+        <w:rPr>
+          <w:rFonts w:ascii="Arial" w:hAnsi="Arial" w:cs="Arial"/>
+          <w:b/>
+        </w:rPr>
+      </w:pPr>
+      <w:r>
+        <w:rPr>
+          <w:rFonts w:ascii="Arial" w:hAnsi="Arial" w:cs="Arial"/>
+          <w:b/>
+        </w:rPr>
+        <w:t>Solutions found in the Current Market</w:t>
+      </w:r>
+      <w:r>
+        <w:rPr>
+          <w:rFonts w:ascii="Arial" w:hAnsi="Arial" w:cs="Arial"/>
+          <w:b/>
+        </w:rPr>
+        <w:t xml:space="preserve">? (4 sentences </w:t>
+      </w:r>
+      <w:r>
+        <w:rPr>
+          <w:rFonts w:ascii="Arial" w:hAnsi="Arial" w:cs="Arial"/>
+          <w:b/>
+        </w:rPr>
+        <w:t>m</w:t>
+      </w:r>
+      <w:r>
+        <w:rPr>
+          <w:rFonts w:ascii="Arial" w:hAnsi="Arial" w:cs="Arial"/>
+          <w:b/>
+        </w:rPr>
+        <w:t>ax):</w:t>
+      </w:r>
+      <w:r>
+        <w:rPr>
+          <w:rFonts w:ascii="Arial" w:hAnsi="Arial" w:cs="Arial"/>
+          <w:b/>
+        </w:rPr>
+        <w:t xml:space="preserve"> </w:t>
+      </w:r>
+    </w:p>
+    <w:p>
+      <w:pPr>
+        <w:tabs>
+          <w:tab w:val="right" w:pos="10080"/>
+        </w:tabs>
+        <w:spacing w:after="120"/>
+        <w:rPr>
+          <w:rFonts w:ascii="Arial" w:hAnsi="Arial" w:cs="Arial"/>
+          <w:b/>
+          <w:u w:val="single"/>
+        </w:rPr>
+      </w:pPr>
+      <w:r>
+        <w:rPr>
+          <w:b/>
+          <w:u w:val="single"/>
+        </w:rPr>
+        <w:t xml:space="preserve">Currently there are </w:t>
+      </w:r>
+      <w:proofErr w:type="gramStart"/>
+      <w:r>
+        <w:rPr>
+          <w:b/>
+          <w:u w:val="single"/>
+        </w:rPr>
+        <w:t>a number of</w:t>
+      </w:r>
+      <w:proofErr w:type="gramEnd"/>
+      <w:r>
+        <w:rPr>
+          <w:b/>
+          <w:u w:val="single"/>
+        </w:rPr>
+        <w:t xml:space="preserve"> smart doorbells on the market. Many of these p</w:t>
+      </w:r>
+      <w:r>
+        <w:rPr>
+          <w:b/>
+          <w:u w:val="single"/>
+        </w:rPr>
+        <w:t>roducts allow for two-way communication and streaming.</w:t>
+      </w:r>
+      <w:r>
+        <w:rPr>
+          <w:rFonts w:ascii="Arial" w:hAnsi="Arial" w:cs="Arial"/>
+          <w:b/>
+          <w:u w:val="single"/>
+        </w:rPr>
+        <w:tab/>
+      </w:r>
+      <w:r>
+        <w:rPr>
+          <w:rFonts w:ascii="Arial" w:hAnsi="Arial" w:cs="Arial"/>
+          <w:b/>
+          <w:u w:val="single"/>
+        </w:rPr>
+        <w:tab/>
+      </w:r>
+    </w:p>
+    <w:p>
+      <w:pPr>
+        <w:tabs>
+          <w:tab w:val="right" w:pos="10080"/>
+        </w:tabs>
+        <w:spacing w:after="120"/>
+        <w:rPr>
+          <w:b/>
+          <w:shd w:val="pct15" w:color="auto" w:fill="auto"/>
+        </w:rPr>
+      </w:pPr>
+      <w:r>
+        <w:rPr>
+          <w:rFonts w:ascii="Arial" w:hAnsi="Arial" w:cs="Arial"/>
+          <w:b/>
+        </w:rPr>
+        <w:t>Your t</w:t>
+      </w:r>
+      <w:r>
+        <w:rPr>
+          <w:rFonts w:ascii="Arial" w:hAnsi="Arial" w:cs="Arial"/>
+          <w:b/>
+        </w:rPr>
+        <w:t>eam</w:t>
+      </w:r>
+      <w:r>
+        <w:rPr>
+          <w:rFonts w:ascii="Arial" w:hAnsi="Arial" w:cs="Arial"/>
+          <w:b/>
+        </w:rPr>
+        <w:t>’</w:t>
+      </w:r>
+      <w:r>
+        <w:rPr>
+          <w:rFonts w:ascii="Arial" w:hAnsi="Arial" w:cs="Arial"/>
+          <w:b/>
+        </w:rPr>
+        <w:t xml:space="preserve">s </w:t>
+      </w:r>
+      <w:r>
+        <w:rPr>
+          <w:rFonts w:ascii="Arial" w:hAnsi="Arial" w:cs="Arial"/>
+          <w:b/>
+        </w:rPr>
+        <w:t>s</w:t>
+      </w:r>
+      <w:r>
+        <w:rPr>
+          <w:rFonts w:ascii="Arial" w:hAnsi="Arial" w:cs="Arial"/>
+          <w:b/>
+        </w:rPr>
+        <w:t>olution</w:t>
+      </w:r>
+      <w:r>
+        <w:rPr>
+          <w:rFonts w:ascii="Arial" w:hAnsi="Arial" w:cs="Arial"/>
+          <w:b/>
+        </w:rPr>
+        <w:t>,</w:t>
+      </w:r>
+      <w:r>
+        <w:rPr>
+          <w:rFonts w:ascii="Arial" w:hAnsi="Arial" w:cs="Arial"/>
+          <w:b/>
+        </w:rPr>
+        <w:t xml:space="preserve"> why is it better than current solutions, who will benefit? (8 sentences max):</w:t>
+      </w:r>
+      <w:r>
+        <w:rPr>
+          <w:rFonts w:ascii="Arial" w:hAnsi="Arial" w:cs="Arial"/>
+          <w:b/>
+        </w:rPr>
+        <w:t xml:space="preserve"> </w:t>
+      </w:r>
+    </w:p>
+    <w:p>
+      <w:pPr>
+        <w:tabs>
+          <w:tab w:val="right" w:pos="10080"/>
+        </w:tabs>
+        <w:spacing w:after="120"/>
+        <w:rPr>
+          <w:b/>
+          <w:u w:val="single"/>
+        </w:rPr>
+      </w:pPr>
+      <w:r>
+        <w:rPr>
+          <w:b/>
+          <w:u w:val="single"/>
+        </w:rPr>
+        <w:t>Our project unlocks the user’s door which adds convenience for the user. Th</w:t>
+      </w:r>
+      <w:r>
+        <w:rPr>
+          <w:b/>
+          <w:u w:val="single"/>
+        </w:rPr>
+        <w:t>is could allow the user with their hands full or a disabled person open the door. This project also allows other people, friends and family, enter the user’s home if the user is not there. This done using the keypad included which allows people to enter in passcodes to enter the house.</w:t>
+      </w:r>
+      <w:r>
+        <w:rPr>
+          <w:b/>
+          <w:u w:val="single"/>
+        </w:rPr>
+        <w:tab/>
+      </w:r>
+      <w:r>
+        <w:rPr>
+          <w:b/>
+          <w:u w:val="single"/>
+        </w:rPr>
+        <w:tab/>
+      </w:r>
+      <w:r>
+        <w:rPr>
+          <w:b/>
+          <w:u w:val="single"/>
+        </w:rPr>
+        <w:tab/>
+      </w:r>
+      <w:r>
+        <w:rPr>
+          <w:b/>
+          <w:u w:val="single"/>
+        </w:rPr>
+        <w:tab/>
+      </w:r>
+    </w:p>
+    <w:p>
+      <w:pPr>
+        <w:tabs>
+          <w:tab w:val="right" w:pos="10080"/>
+        </w:tabs>
+        <w:spacing w:after="120"/>
+        <w:rPr>
+          <w:b/>
+          <w:shd w:val="pct15" w:color="auto" w:fill="auto"/>
+        </w:rPr>
+      </w:pPr>
+      <w:r>
+        <w:rPr>
+          <w:rFonts w:ascii="Arial" w:hAnsi="Arial" w:cs="Arial"/>
+          <w:b/>
+        </w:rPr>
+        <w:t>Project Summary (For Media Purposes):</w:t>
+      </w:r>
+      <w:r>
+        <w:rPr>
+          <w:rFonts w:ascii="Arial" w:hAnsi="Arial" w:cs="Arial"/>
+          <w:b/>
+        </w:rPr>
+        <w:t xml:space="preserve"> </w:t>
+      </w:r>
+      <w:r>
+        <w:rPr>
+          <w:b/>
+          <w:shd w:val="pct15" w:color="auto" w:fill="auto"/>
+        </w:rPr>
+        <w:t xml:space="preserve">  </w:t>
+      </w:r>
+    </w:p>
+    <w:p>
+      <w:pPr>
+        <w:tabs>
+          <w:tab w:val="right" w:pos="10080"/>
+        </w:tabs>
+        <w:spacing w:after="120"/>
+        <w:rPr>
+          <w:b/>
+          <w:u w:val="single"/>
+        </w:rPr>
+      </w:pPr>
+      <w:r>
+        <w:rPr>
+          <w:b/>
+          <w:u w:val="single"/>
+        </w:rPr>
+        <w:t>KEFR is a system that allows for keyless entry with the user’s front. It does so by using facial recognition to determine if the individual lives in the house.</w:t>
+      </w:r>
+      <w:r>
+        <w:rPr>
+          <w:b/>
+          <w:u w:val="single"/>
+        </w:rPr>
+        <w:t xml:space="preserve"> KEFR also includes an alert system which reports the user if the door has been broken down. </w:t>
       </w:r>
       <w:bookmarkStart w:id="0" w:name="_GoBack"/>
       <w:bookmarkEnd w:id="0"/>
@@ -415,501 +834,8 @@
           <w:b/>
           <w:u w:val="single"/>
         </w:rPr>
-        <w:tab/>
-      </w:r>
-    </w:p>
-    <w:p>
-      <w:pPr>
-        <w:tabs>
-          <w:tab w:val="right" w:pos="10080"/>
-        </w:tabs>
-        <w:spacing w:after="120"/>
-        <w:rPr>
-          <w:b/>
-          <w:u w:val="single"/>
-        </w:rPr>
-      </w:pPr>
-      <w:r>
-        <w:rPr>
-          <w:b/>
-          <w:u w:val="single"/>
-        </w:rPr>
-        <w:tab/>
-      </w:r>
-    </w:p>
-    <w:p>
-      <w:pPr>
-        <w:tabs>
-          <w:tab w:val="right" w:pos="10080"/>
-        </w:tabs>
-        <w:spacing w:after="120"/>
-        <w:rPr>
-          <w:b/>
-          <w:shd w:val="pct15" w:color="auto" w:fill="auto"/>
-        </w:rPr>
-      </w:pPr>
-      <w:r>
-        <w:rPr>
-          <w:rFonts w:ascii="Arial" w:hAnsi="Arial" w:cs="Arial"/>
-          <w:b/>
-        </w:rPr>
-        <w:t>Problem your Project seeks to solve</w:t>
-      </w:r>
-      <w:r>
-        <w:rPr>
-          <w:rFonts w:ascii="Arial" w:hAnsi="Arial" w:cs="Arial"/>
-          <w:b/>
-        </w:rPr>
-        <w:t>? (4 sentences max):</w:t>
-      </w:r>
-      <w:r>
-        <w:rPr>
-          <w:rFonts w:ascii="Arial" w:hAnsi="Arial" w:cs="Arial"/>
-          <w:b/>
-        </w:rPr>
         <w:t xml:space="preserve"> </w:t>
       </w:r>
-    </w:p>
-    <w:p>
-      <w:pPr>
-        <w:tabs>
-          <w:tab w:val="right" w:pos="10080"/>
-        </w:tabs>
-        <w:spacing w:after="120"/>
-        <w:rPr>
-          <w:b/>
-          <w:u w:val="single"/>
-        </w:rPr>
-      </w:pPr>
-      <w:r>
-        <w:rPr>
-          <w:b/>
-          <w:u w:val="single"/>
-        </w:rPr>
-        <w:tab/>
-      </w:r>
-    </w:p>
-    <w:p>
-      <w:pPr>
-        <w:tabs>
-          <w:tab w:val="right" w:pos="10080"/>
-        </w:tabs>
-        <w:spacing w:after="120"/>
-        <w:rPr>
-          <w:b/>
-          <w:u w:val="single"/>
-        </w:rPr>
-      </w:pPr>
-      <w:r>
-        <w:rPr>
-          <w:b/>
-          <w:u w:val="single"/>
-        </w:rPr>
-        <w:tab/>
-      </w:r>
-    </w:p>
-    <w:p>
-      <w:pPr>
-        <w:tabs>
-          <w:tab w:val="right" w:pos="10080"/>
-        </w:tabs>
-        <w:spacing w:after="120"/>
-        <w:rPr>
-          <w:b/>
-          <w:u w:val="single"/>
-        </w:rPr>
-      </w:pPr>
-      <w:r>
-        <w:rPr>
-          <w:b/>
-          <w:u w:val="single"/>
-        </w:rPr>
-        <w:tab/>
-      </w:r>
-    </w:p>
-    <w:p>
-      <w:pPr>
-        <w:tabs>
-          <w:tab w:val="right" w:pos="10080"/>
-        </w:tabs>
-        <w:spacing w:after="120"/>
-        <w:rPr>
-          <w:b/>
-          <w:u w:val="single"/>
-        </w:rPr>
-      </w:pPr>
-      <w:r>
-        <w:rPr>
-          <w:b/>
-          <w:u w:val="single"/>
-        </w:rPr>
-        <w:tab/>
-      </w:r>
-    </w:p>
-    <w:p>
-      <w:pPr>
-        <w:tabs>
-          <w:tab w:val="right" w:pos="10080"/>
-        </w:tabs>
-        <w:spacing w:after="120"/>
-        <w:rPr>
-          <w:rFonts w:ascii="Arial" w:hAnsi="Arial" w:cs="Arial"/>
-          <w:b/>
-        </w:rPr>
-      </w:pPr>
-      <w:r>
-        <w:rPr>
-          <w:rFonts w:ascii="Arial" w:hAnsi="Arial" w:cs="Arial"/>
-          <w:b/>
-        </w:rPr>
-        <w:t>Solutions found in the Current Market</w:t>
-      </w:r>
-      <w:r>
-        <w:rPr>
-          <w:rFonts w:ascii="Arial" w:hAnsi="Arial" w:cs="Arial"/>
-          <w:b/>
-        </w:rPr>
-        <w:t xml:space="preserve">? (4 sentences </w:t>
-      </w:r>
-      <w:r>
-        <w:rPr>
-          <w:rFonts w:ascii="Arial" w:hAnsi="Arial" w:cs="Arial"/>
-          <w:b/>
-        </w:rPr>
-        <w:t>m</w:t>
-      </w:r>
-      <w:r>
-        <w:rPr>
-          <w:rFonts w:ascii="Arial" w:hAnsi="Arial" w:cs="Arial"/>
-          <w:b/>
-        </w:rPr>
-        <w:t>ax):</w:t>
-      </w:r>
-      <w:r>
-        <w:rPr>
-          <w:rFonts w:ascii="Arial" w:hAnsi="Arial" w:cs="Arial"/>
-          <w:b/>
-        </w:rPr>
-        <w:t xml:space="preserve"> </w:t>
-      </w:r>
-    </w:p>
-    <w:p>
-      <w:pPr>
-        <w:tabs>
-          <w:tab w:val="right" w:pos="10080"/>
-        </w:tabs>
-        <w:spacing w:after="120"/>
-        <w:rPr>
-          <w:rFonts w:ascii="Arial" w:hAnsi="Arial" w:cs="Arial"/>
-          <w:b/>
-          <w:u w:val="single"/>
-        </w:rPr>
-      </w:pPr>
-      <w:r>
-        <w:rPr>
-          <w:rFonts w:ascii="Arial" w:hAnsi="Arial" w:cs="Arial"/>
-          <w:b/>
-          <w:u w:val="single"/>
-        </w:rPr>
-        <w:tab/>
-      </w:r>
-    </w:p>
-    <w:p>
-      <w:pPr>
-        <w:tabs>
-          <w:tab w:val="right" w:pos="10080"/>
-        </w:tabs>
-        <w:spacing w:after="120"/>
-        <w:rPr>
-          <w:rFonts w:ascii="Arial" w:hAnsi="Arial" w:cs="Arial"/>
-          <w:b/>
-          <w:u w:val="single"/>
-        </w:rPr>
-      </w:pPr>
-      <w:r>
-        <w:rPr>
-          <w:rFonts w:ascii="Arial" w:hAnsi="Arial" w:cs="Arial"/>
-          <w:b/>
-          <w:u w:val="single"/>
-        </w:rPr>
-        <w:tab/>
-      </w:r>
-    </w:p>
-    <w:p>
-      <w:pPr>
-        <w:tabs>
-          <w:tab w:val="right" w:pos="10080"/>
-        </w:tabs>
-        <w:spacing w:after="120"/>
-        <w:rPr>
-          <w:rFonts w:ascii="Arial" w:hAnsi="Arial" w:cs="Arial"/>
-          <w:b/>
-          <w:u w:val="single"/>
-        </w:rPr>
-      </w:pPr>
-      <w:r>
-        <w:rPr>
-          <w:rFonts w:ascii="Arial" w:hAnsi="Arial" w:cs="Arial"/>
-          <w:b/>
-          <w:u w:val="single"/>
-        </w:rPr>
-        <w:tab/>
-      </w:r>
-    </w:p>
-    <w:p>
-      <w:pPr>
-        <w:tabs>
-          <w:tab w:val="right" w:pos="10080"/>
-        </w:tabs>
-        <w:spacing w:after="120"/>
-        <w:rPr>
-          <w:b/>
-          <w:u w:val="single"/>
-          <w:shd w:val="pct15" w:color="auto" w:fill="auto"/>
-        </w:rPr>
-      </w:pPr>
-      <w:r>
-        <w:rPr>
-          <w:rFonts w:ascii="Arial" w:hAnsi="Arial" w:cs="Arial"/>
-          <w:b/>
-          <w:u w:val="single"/>
-        </w:rPr>
-        <w:tab/>
-      </w:r>
-    </w:p>
-    <w:p>
-      <w:pPr>
-        <w:tabs>
-          <w:tab w:val="right" w:pos="10080"/>
-        </w:tabs>
-        <w:spacing w:after="120"/>
-        <w:rPr>
-          <w:b/>
-          <w:shd w:val="pct15" w:color="auto" w:fill="auto"/>
-        </w:rPr>
-      </w:pPr>
-      <w:r>
-        <w:rPr>
-          <w:rFonts w:ascii="Arial" w:hAnsi="Arial" w:cs="Arial"/>
-          <w:b/>
-        </w:rPr>
-        <w:t>Your t</w:t>
-      </w:r>
-      <w:r>
-        <w:rPr>
-          <w:rFonts w:ascii="Arial" w:hAnsi="Arial" w:cs="Arial"/>
-          <w:b/>
-        </w:rPr>
-        <w:t>eam</w:t>
-      </w:r>
-      <w:r>
-        <w:rPr>
-          <w:rFonts w:ascii="Arial" w:hAnsi="Arial" w:cs="Arial"/>
-          <w:b/>
-        </w:rPr>
-        <w:t>’</w:t>
-      </w:r>
-      <w:r>
-        <w:rPr>
-          <w:rFonts w:ascii="Arial" w:hAnsi="Arial" w:cs="Arial"/>
-          <w:b/>
-        </w:rPr>
-        <w:t xml:space="preserve">s </w:t>
-      </w:r>
-      <w:r>
-        <w:rPr>
-          <w:rFonts w:ascii="Arial" w:hAnsi="Arial" w:cs="Arial"/>
-          <w:b/>
-        </w:rPr>
-        <w:t>s</w:t>
-      </w:r>
-      <w:r>
-        <w:rPr>
-          <w:rFonts w:ascii="Arial" w:hAnsi="Arial" w:cs="Arial"/>
-          <w:b/>
-        </w:rPr>
-        <w:t>olution</w:t>
-      </w:r>
-      <w:r>
-        <w:rPr>
-          <w:rFonts w:ascii="Arial" w:hAnsi="Arial" w:cs="Arial"/>
-          <w:b/>
-        </w:rPr>
-        <w:t>,</w:t>
-      </w:r>
-      <w:r>
-        <w:rPr>
-          <w:rFonts w:ascii="Arial" w:hAnsi="Arial" w:cs="Arial"/>
-          <w:b/>
-        </w:rPr>
-        <w:t xml:space="preserve"> why is it better than current solutions, who will benefit? (8 sentences max):</w:t>
-      </w:r>
-      <w:r>
-        <w:rPr>
-          <w:rFonts w:ascii="Arial" w:hAnsi="Arial" w:cs="Arial"/>
-          <w:b/>
-        </w:rPr>
-        <w:t xml:space="preserve"> </w:t>
-      </w:r>
-    </w:p>
-    <w:p>
-      <w:pPr>
-        <w:tabs>
-          <w:tab w:val="right" w:pos="10080"/>
-        </w:tabs>
-        <w:spacing w:after="120"/>
-        <w:rPr>
-          <w:b/>
-          <w:u w:val="single"/>
-        </w:rPr>
-      </w:pPr>
-      <w:r>
-        <w:rPr>
-          <w:b/>
-          <w:u w:val="single"/>
-        </w:rPr>
-        <w:tab/>
-      </w:r>
-    </w:p>
-    <w:p>
-      <w:pPr>
-        <w:tabs>
-          <w:tab w:val="right" w:pos="10080"/>
-        </w:tabs>
-        <w:spacing w:after="120"/>
-        <w:rPr>
-          <w:b/>
-          <w:u w:val="single"/>
-        </w:rPr>
-      </w:pPr>
-      <w:r>
-        <w:rPr>
-          <w:b/>
-          <w:u w:val="single"/>
-        </w:rPr>
-        <w:tab/>
-      </w:r>
-    </w:p>
-    <w:p>
-      <w:pPr>
-        <w:tabs>
-          <w:tab w:val="right" w:pos="10080"/>
-        </w:tabs>
-        <w:spacing w:after="120"/>
-        <w:rPr>
-          <w:b/>
-          <w:u w:val="single"/>
-        </w:rPr>
-      </w:pPr>
-      <w:r>
-        <w:rPr>
-          <w:b/>
-          <w:u w:val="single"/>
-        </w:rPr>
-        <w:tab/>
-      </w:r>
-    </w:p>
-    <w:p>
-      <w:pPr>
-        <w:tabs>
-          <w:tab w:val="right" w:pos="10080"/>
-        </w:tabs>
-        <w:spacing w:after="120"/>
-        <w:rPr>
-          <w:b/>
-          <w:u w:val="single"/>
-        </w:rPr>
-      </w:pPr>
-      <w:r>
-        <w:rPr>
-          <w:b/>
-          <w:u w:val="single"/>
-        </w:rPr>
-        <w:tab/>
-      </w:r>
-    </w:p>
-    <w:p>
-      <w:pPr>
-        <w:tabs>
-          <w:tab w:val="right" w:pos="10080"/>
-        </w:tabs>
-        <w:spacing w:after="120"/>
-        <w:rPr>
-          <w:b/>
-          <w:u w:val="single"/>
-        </w:rPr>
-      </w:pPr>
-      <w:r>
-        <w:rPr>
-          <w:b/>
-          <w:u w:val="single"/>
-        </w:rPr>
-        <w:tab/>
-      </w:r>
-    </w:p>
-    <w:p>
-      <w:pPr>
-        <w:tabs>
-          <w:tab w:val="right" w:pos="10080"/>
-        </w:tabs>
-        <w:spacing w:after="120"/>
-        <w:rPr>
-          <w:b/>
-          <w:u w:val="single"/>
-        </w:rPr>
-      </w:pPr>
-      <w:r>
-        <w:rPr>
-          <w:b/>
-          <w:u w:val="single"/>
-        </w:rPr>
-        <w:tab/>
-      </w:r>
-    </w:p>
-    <w:p>
-      <w:pPr>
-        <w:tabs>
-          <w:tab w:val="right" w:pos="10080"/>
-        </w:tabs>
-        <w:spacing w:after="120"/>
-        <w:rPr>
-          <w:b/>
-          <w:shd w:val="pct15" w:color="auto" w:fill="auto"/>
-        </w:rPr>
-      </w:pPr>
-      <w:r>
-        <w:rPr>
-          <w:rFonts w:ascii="Arial" w:hAnsi="Arial" w:cs="Arial"/>
-          <w:b/>
-        </w:rPr>
-        <w:t>Project Summary (For Media Purposes):</w:t>
-      </w:r>
-      <w:r>
-        <w:rPr>
-          <w:rFonts w:ascii="Arial" w:hAnsi="Arial" w:cs="Arial"/>
-          <w:b/>
-        </w:rPr>
-        <w:t xml:space="preserve"> </w:t>
-      </w:r>
-      <w:r>
-        <w:rPr>
-          <w:b/>
-          <w:shd w:val="pct15" w:color="auto" w:fill="auto"/>
-        </w:rPr>
-        <w:t xml:space="preserve">  </w:t>
-      </w:r>
-    </w:p>
-    <w:p>
-      <w:pPr>
-        <w:tabs>
-          <w:tab w:val="right" w:pos="10080"/>
-        </w:tabs>
-        <w:spacing w:after="120"/>
-        <w:rPr>
-          <w:b/>
-          <w:u w:val="single"/>
-        </w:rPr>
-      </w:pPr>
       <w:r>
         <w:rPr>
           <w:b/>
@@ -1102,6 +1028,7 @@
     <w:lsdException w:name="HTML Sample" w:semiHidden="1" w:unhideWhenUsed="1"/>
     <w:lsdException w:name="HTML Typewriter" w:semiHidden="1" w:unhideWhenUsed="1"/>
     <w:lsdException w:name="HTML Variable" w:semiHidden="1" w:unhideWhenUsed="1"/>
+    <w:lsdException w:name="Normal Table" w:semiHidden="1" w:unhideWhenUsed="1"/>
     <w:lsdException w:name="annotation subject" w:semiHidden="1" w:unhideWhenUsed="1"/>
     <w:lsdException w:name="No List" w:semiHidden="1" w:unhideWhenUsed="1"/>
     <w:lsdException w:name="Outline List 1" w:semiHidden="1" w:unhideWhenUsed="1"/>
@@ -1144,8 +1071,11 @@
     <w:lsdException w:name="Table Contemporary" w:semiHidden="1" w:unhideWhenUsed="1"/>
     <w:lsdException w:name="Table Elegant" w:semiHidden="1" w:unhideWhenUsed="1"/>
     <w:lsdException w:name="Table Professional" w:semiHidden="1" w:unhideWhenUsed="1"/>
+    <w:lsdException w:name="Table Subtle 1" w:semiHidden="1" w:unhideWhenUsed="1"/>
     <w:lsdException w:name="Table Subtle 2" w:semiHidden="1" w:unhideWhenUsed="1"/>
     <w:lsdException w:name="Table Web 1" w:semiHidden="1" w:unhideWhenUsed="1"/>
+    <w:lsdException w:name="Table Web 2" w:semiHidden="1" w:unhideWhenUsed="1"/>
+    <w:lsdException w:name="Table Web 3" w:semiHidden="1" w:unhideWhenUsed="1"/>
     <w:lsdException w:name="Balloon Text" w:semiHidden="1" w:unhideWhenUsed="1"/>
     <w:lsdException w:name="Table Grid" w:uiPriority="59"/>
     <w:lsdException w:name="Table Theme" w:semiHidden="1" w:unhideWhenUsed="1"/>
@@ -1699,7 +1629,7 @@
 </file>
 
 <file path=customXml/itemProps1.xml><?xml version="1.0" encoding="utf-8"?>
-<ds:datastoreItem xmlns:ds="http://schemas.openxmlformats.org/officeDocument/2006/customXml" ds:itemID="{C6FB90AF-4A66-4FEC-A1A9-AF09D4C24312}">
+<ds:datastoreItem xmlns:ds="http://schemas.openxmlformats.org/officeDocument/2006/customXml" ds:itemID="{2FBD801B-23B6-4EA3-B526-921EC2A3EC46}">
   <ds:schemaRefs>
     <ds:schemaRef ds:uri="http://schemas.openxmlformats.org/officeDocument/2006/bibliography"/>
   </ds:schemaRefs>

</xml_diff>

<commit_message>
Edited Molly Marks Abstract
</commit_message>
<xml_diff>
--- a/Molly Marks Information/Senior Design Project Abstract Form Spring 2020.docx
+++ b/Molly Marks Information/Senior Design Project Abstract Form Spring 2020.docx
@@ -105,13 +105,31 @@
         <w:rPr>
           <w:b/>
         </w:rPr>
-        <w:t xml:space="preserve">Keyless Entry Using Facial Recognition </w:t>
-      </w:r>
-      <w:r>
-        <w:rPr>
-          <w:b/>
-        </w:rPr>
-        <w:t>(KEFR)</w:t>
+        <w:t xml:space="preserve">Keyless Entry </w:t>
+      </w:r>
+      <w:r>
+        <w:rPr>
+          <w:b/>
+        </w:rPr>
+        <w:t>Door</w:t>
+      </w:r>
+      <w:r>
+        <w:rPr>
+          <w:b/>
+        </w:rPr>
+        <w:t>(KE</w:t>
+      </w:r>
+      <w:r>
+        <w:rPr>
+          <w:b/>
+        </w:rPr>
+        <w:t>D</w:t>
+      </w:r>
+      <w:r>
+        <w:rPr>
+          <w:b/>
+        </w:rPr>
+        <w:t>)</w:t>
       </w:r>
       <w:r>
         <w:rPr>
@@ -242,7 +260,31 @@
         <w:rPr>
           <w:b/>
         </w:rPr>
-        <w:t>Dr. Greg</w:t>
+        <w:t xml:space="preserve">Dr. </w:t>
+      </w:r>
+      <w:r>
+        <w:rPr>
+          <w:b/>
+        </w:rPr>
+        <w:t>G</w:t>
+      </w:r>
+      <w:r>
+        <w:rPr>
+          <w:b/>
+        </w:rPr>
+        <w:t>rzegorz</w:t>
+      </w:r>
+      <w:r>
+        <w:rPr>
+          <w:b/>
+        </w:rPr>
+        <w:t xml:space="preserve"> C</w:t>
+      </w:r>
+      <w:r>
+        <w:rPr>
+          <w:b/>
+        </w:rPr>
+        <w:t>hmaj</w:t>
       </w:r>
       <w:r>
         <w:rPr>
@@ -274,7 +316,19 @@
         <w:rPr>
           <w:b/>
         </w:rPr>
-        <w:t>Dr. Morris</w:t>
+        <w:t xml:space="preserve">Dr. </w:t>
+      </w:r>
+      <w:r>
+        <w:rPr>
+          <w:b/>
+        </w:rPr>
+        <w:t xml:space="preserve">Brendan </w:t>
+      </w:r>
+      <w:r>
+        <w:rPr>
+          <w:b/>
+        </w:rPr>
+        <w:t>Morris</w:t>
       </w:r>
       <w:r>
         <w:rPr>
@@ -423,6 +477,12 @@
       <w:r>
         <w:rPr>
           <w:b/>
+        </w:rPr>
+        <w:t xml:space="preserve">(outlets)/ </w:t>
+      </w:r>
+      <w:r>
+        <w:rPr>
+          <w:b/>
           <w:u w:val="single"/>
         </w:rPr>
         <w:tab/>
@@ -510,7 +570,21 @@
           <w:b/>
           <w:u w:val="single"/>
         </w:rPr>
-        <w:t xml:space="preserve"> door. If the door is broken down, KEFR will notify the user.</w:t>
+        <w:t xml:space="preserve"> door. If the door is broken down, KE</w:t>
+      </w:r>
+      <w:r>
+        <w:rPr>
+          <w:b/>
+          <w:u w:val="single"/>
+        </w:rPr>
+        <w:t>D</w:t>
+      </w:r>
+      <w:r>
+        <w:rPr>
+          <w:b/>
+          <w:u w:val="single"/>
+        </w:rPr>
+        <w:t xml:space="preserve"> will notify the user.</w:t>
       </w:r>
       <w:r>
         <w:rPr>
@@ -598,23 +672,7 @@
           <w:b/>
           <w:u w:val="single"/>
         </w:rPr>
-        <w:t xml:space="preserve">Currently there are </w:t>
-      </w:r>
-      <w:proofErr w:type="gramStart"/>
-      <w:r>
-        <w:rPr>
-          <w:b/>
-          <w:u w:val="single"/>
-        </w:rPr>
-        <w:t>a number of</w:t>
-      </w:r>
-      <w:proofErr w:type="gramEnd"/>
-      <w:r>
-        <w:rPr>
-          <w:b/>
-          <w:u w:val="single"/>
-        </w:rPr>
-        <w:t xml:space="preserve"> smart doorbells on the market. Many of these p</w:t>
+        <w:t>Currently there are a number of smart doorbells on the market. Many of these p</w:t>
       </w:r>
       <w:r>
         <w:rPr>
@@ -818,17 +876,45 @@
           <w:b/>
           <w:u w:val="single"/>
         </w:rPr>
-        <w:t>KEFR is a system that allows for keyless entry with the user’s front. It does so by using facial recognition to determine if the individual lives in the house.</w:t>
-      </w:r>
-      <w:r>
-        <w:rPr>
-          <w:b/>
-          <w:u w:val="single"/>
-        </w:rPr>
-        <w:t xml:space="preserve"> KEFR also includes an alert system which reports the user if the door has been broken down. </w:t>
+        <w:t>KE</w:t>
+      </w:r>
+      <w:r>
+        <w:rPr>
+          <w:b/>
+          <w:u w:val="single"/>
+        </w:rPr>
+        <w:t>D</w:t>
+      </w:r>
+      <w:r>
+        <w:rPr>
+          <w:b/>
+          <w:u w:val="single"/>
+        </w:rPr>
+        <w:t xml:space="preserve"> is a system that allows for keyless entry with the user’s front. It does so by using facial recognition to determine if the individual lives in the house.</w:t>
+      </w:r>
+      <w:r>
+        <w:rPr>
+          <w:b/>
+          <w:u w:val="single"/>
+        </w:rPr>
+        <w:t xml:space="preserve"> KE</w:t>
+      </w:r>
+      <w:r>
+        <w:rPr>
+          <w:b/>
+          <w:u w:val="single"/>
+        </w:rPr>
+        <w:t>D</w:t>
       </w:r>
       <w:bookmarkStart w:id="0" w:name="_GoBack"/>
       <w:bookmarkEnd w:id="0"/>
+      <w:r>
+        <w:rPr>
+          <w:b/>
+          <w:u w:val="single"/>
+        </w:rPr>
+        <w:t xml:space="preserve"> also includes an alert system which reports the user if the door has been broken down. </w:t>
+      </w:r>
       <w:r>
         <w:rPr>
           <w:b/>
@@ -1629,7 +1715,7 @@
 </file>
 
 <file path=customXml/itemProps1.xml><?xml version="1.0" encoding="utf-8"?>
-<ds:datastoreItem xmlns:ds="http://schemas.openxmlformats.org/officeDocument/2006/customXml" ds:itemID="{2FBD801B-23B6-4EA3-B526-921EC2A3EC46}">
+<ds:datastoreItem xmlns:ds="http://schemas.openxmlformats.org/officeDocument/2006/customXml" ds:itemID="{64A9CC75-467C-4FDF-B571-5056D4770965}">
   <ds:schemaRefs>
     <ds:schemaRef ds:uri="http://schemas.openxmlformats.org/officeDocument/2006/bibliography"/>
   </ds:schemaRefs>

</xml_diff>